<commit_message>
S1 - AG - updated doc for Readme database section
</commit_message>
<xml_diff>
--- a/Speed Dating DB.docx
+++ b/Speed Dating DB.docx
@@ -463,6 +463,12 @@
           <w:rFonts w:cstheme="minorHAnsi"/>
         </w:rPr>
       </w:pPr>
+      <w:r>
+        <w:rPr>
+          <w:rFonts w:cstheme="minorHAnsi"/>
+        </w:rPr>
+        <w:t>A initial ERD proposal is shown below – this might change slightly according to the data we find in the dataset.</w:t>
+      </w:r>
     </w:p>
     <w:p>
       <w:pPr>
@@ -470,6 +476,24 @@
           <w:rFonts w:cstheme="minorHAnsi"/>
         </w:rPr>
       </w:pPr>
+      <w:r>
+        <w:rPr>
+          <w:rFonts w:cstheme="minorHAnsi"/>
+        </w:rPr>
+        <w:t>[</w:t>
+      </w:r>
+      <w:r>
+        <w:rPr>
+          <w:rFonts w:cstheme="minorHAnsi"/>
+        </w:rPr>
+        <w:t>Skecht_ERD</w:t>
+      </w:r>
+      <w:r>
+        <w:rPr>
+          <w:rFonts w:cstheme="minorHAnsi"/>
+        </w:rPr>
+        <w:t>]</w:t>
+      </w:r>
     </w:p>
     <w:p>
       <w:pPr>
@@ -477,6 +501,30 @@
           <w:rFonts w:cstheme="minorHAnsi"/>
         </w:rPr>
       </w:pPr>
+      <w:r>
+        <w:rPr>
+          <w:rFonts w:cstheme="minorHAnsi"/>
+        </w:rPr>
+        <w:t xml:space="preserve">Main tables’ samples </w:t>
+      </w:r>
+      <w:r>
+        <w:rPr>
+          <w:rFonts w:cstheme="minorHAnsi"/>
+        </w:rPr>
+        <w:t>roughly obtained from the original CSV</w:t>
+      </w:r>
+      <w:r>
+        <w:rPr>
+          <w:rFonts w:cstheme="minorHAnsi"/>
+        </w:rPr>
+        <w:t xml:space="preserve"> are also displayed below. The </w:t>
+      </w:r>
+      <w:r>
+        <w:rPr>
+          <w:rFonts w:cstheme="minorHAnsi"/>
+        </w:rPr>
+        <w:t>data might change slightly (addition/removal of fields), but the whole idea of how the data is stored should be the same.</w:t>
+      </w:r>
     </w:p>
     <w:p>
       <w:pPr>
@@ -484,6 +532,24 @@
           <w:rFonts w:cstheme="minorHAnsi"/>
         </w:rPr>
       </w:pPr>
+      <w:r>
+        <w:rPr>
+          <w:rFonts w:cstheme="minorHAnsi"/>
+        </w:rPr>
+        <w:t>[</w:t>
+      </w:r>
+      <w:r>
+        <w:rPr>
+          <w:rFonts w:cstheme="minorHAnsi"/>
+        </w:rPr>
+        <w:t>Sample_Person_Data</w:t>
+      </w:r>
+      <w:r>
+        <w:rPr>
+          <w:rFonts w:cstheme="minorHAnsi"/>
+        </w:rPr>
+        <w:t>]</w:t>
+      </w:r>
     </w:p>
     <w:p>
       <w:pPr>
@@ -491,6 +557,74 @@
           <w:rFonts w:cstheme="minorHAnsi"/>
         </w:rPr>
       </w:pPr>
+      <w:r>
+        <w:rPr>
+          <w:rFonts w:cstheme="minorHAnsi"/>
+        </w:rPr>
+        <w:t>[</w:t>
+      </w:r>
+      <w:r>
+        <w:rPr>
+          <w:rFonts w:cstheme="minorHAnsi"/>
+        </w:rPr>
+        <w:t>Sample_SD_Wave_Person</w:t>
+      </w:r>
+      <w:r>
+        <w:rPr>
+          <w:rFonts w:cstheme="minorHAnsi"/>
+        </w:rPr>
+        <w:t>]</w:t>
+      </w:r>
+    </w:p>
+    <w:p>
+      <w:pPr>
+        <w:rPr>
+          <w:rFonts w:cstheme="minorHAnsi"/>
+        </w:rPr>
+      </w:pPr>
+      <w:r>
+        <w:rPr>
+          <w:rFonts w:cstheme="minorHAnsi"/>
+        </w:rPr>
+        <w:t>[</w:t>
+      </w:r>
+      <w:r>
+        <w:rPr>
+          <w:rFonts w:cstheme="minorHAnsi"/>
+        </w:rPr>
+        <w:t>Sample_SD_Wave_Pair</w:t>
+      </w:r>
+      <w:r>
+        <w:rPr>
+          <w:rFonts w:cstheme="minorHAnsi"/>
+        </w:rPr>
+        <w:t>]</w:t>
+      </w:r>
+    </w:p>
+    <w:p>
+      <w:pPr>
+        <w:rPr>
+          <w:rFonts w:cstheme="minorHAnsi"/>
+        </w:rPr>
+      </w:pPr>
+      <w:r>
+        <w:rPr>
+          <w:rFonts w:cstheme="minorHAnsi"/>
+        </w:rPr>
+        <w:t>[</w:t>
+      </w:r>
+      <w:r>
+        <w:rPr>
+          <w:rFonts w:cstheme="minorHAnsi"/>
+        </w:rPr>
+        <w:t>Sample_Preference_Perception</w:t>
+      </w:r>
+      <w:r>
+        <w:rPr>
+          <w:rFonts w:cstheme="minorHAnsi"/>
+        </w:rPr>
+        <w:t>]</w:t>
+      </w:r>
     </w:p>
     <w:sectPr>
       <w:pgSz w:w="12240" w:h="15840"/>

</xml_diff>